<commit_message>
File edites/adds in Assignments
Renamed files for readability, added Week01_Setup.docx
</commit_message>
<xml_diff>
--- a/Admin/Syllabi_AGGP231_Fall2020.docx
+++ b/Admin/Syllabi_AGGP231_Fall2020.docx
@@ -767,13 +767,7 @@
         <w:rPr>
           <w:b w:val="0"/>
         </w:rPr>
-        <w:t xml:space="preserve">Virtual Little 231 </w:t>
-      </w:r>
-      <w:r>
-        <w:rPr>
-          <w:b w:val="0"/>
-        </w:rPr>
-        <w:t>(voice)</w:t>
+        <w:t>Virtual Little 231 (voice)</w:t>
       </w:r>
       <w:r>
         <w:rPr>
@@ -848,10 +842,12 @@
       <w:hyperlink r:id="rId9" w:history="1">
         <w:r>
           <w:rPr>
-            <w:rStyle w:val="Hyperlink"/>
             <w:b w:val="0"/>
+            <w:bCs/>
+            <w:color w:val="1F497D" w:themeColor="text2"/>
+            <w:u w:val="single"/>
           </w:rPr>
-          <w:t>parker.a.johnstone@gmail.com</w:t>
+          <w:t>pjohnstone@ccsnh.edu</w:t>
         </w:r>
       </w:hyperlink>
     </w:p>
@@ -5679,6 +5675,7 @@
         <w:pStyle w:val="Subtitle"/>
         <w:ind w:left="360"/>
       </w:pPr>
+      <w:bookmarkStart w:id="1" w:name="_Hlk49344380"/>
       <w:r>
         <w:rPr>
           <w:b w:val="0"/>
@@ -5694,6 +5691,7 @@
         </w:r>
       </w:hyperlink>
     </w:p>
+    <w:bookmarkEnd w:id="1"/>
     <w:p>
       <w:pPr>
         <w:pStyle w:val="Subtitle"/>
@@ -8811,7 +8809,7 @@
           <w:u w:val="single"/>
         </w:rPr>
       </w:pPr>
-      <w:bookmarkStart w:id="1" w:name="OLE_LINK1"/>
+      <w:bookmarkStart w:id="2" w:name="OLE_LINK1"/>
     </w:p>
     <w:p>
       <w:pPr>
@@ -8935,7 +8933,7 @@
         <w:t xml:space="preserve"> program’s completion requirements.</w:t>
       </w:r>
     </w:p>
-    <w:bookmarkEnd w:id="1"/>
+    <w:bookmarkEnd w:id="2"/>
     <w:p>
       <w:pPr>
         <w:ind w:left="720"/>
@@ -11087,6 +11085,7 @@
     <w:lsdException w:name="HTML Sample" w:semiHidden="1" w:unhideWhenUsed="1"/>
     <w:lsdException w:name="HTML Typewriter" w:semiHidden="1" w:unhideWhenUsed="1"/>
     <w:lsdException w:name="HTML Variable" w:semiHidden="1" w:unhideWhenUsed="1"/>
+    <w:lsdException w:name="Normal Table" w:semiHidden="1" w:unhideWhenUsed="1"/>
     <w:lsdException w:name="annotation subject" w:semiHidden="1" w:unhideWhenUsed="1"/>
     <w:lsdException w:name="No List" w:semiHidden="1" w:unhideWhenUsed="1"/>
     <w:lsdException w:name="Outline List 1" w:semiHidden="1" w:unhideWhenUsed="1"/>
@@ -11133,8 +11132,10 @@
     <w:lsdException w:name="Table Subtle 2" w:semiHidden="1" w:unhideWhenUsed="1"/>
     <w:lsdException w:name="Table Web 1" w:semiHidden="1" w:unhideWhenUsed="1"/>
     <w:lsdException w:name="Table Web 2" w:semiHidden="1" w:unhideWhenUsed="1"/>
+    <w:lsdException w:name="Table Web 3" w:semiHidden="1" w:unhideWhenUsed="1"/>
     <w:lsdException w:name="Balloon Text" w:semiHidden="1" w:unhideWhenUsed="1"/>
     <w:lsdException w:name="Table Grid" w:uiPriority="59"/>
+    <w:lsdException w:name="Table Theme" w:semiHidden="1" w:unhideWhenUsed="1"/>
     <w:lsdException w:name="Placeholder Text" w:semiHidden="1"/>
     <w:lsdException w:name="No Spacing" w:uiPriority="1" w:qFormat="1"/>
     <w:lsdException w:name="Light Shading" w:uiPriority="60"/>

</xml_diff>

<commit_message>
update text in syllabus
</commit_message>
<xml_diff>
--- a/Admin/Syllabi_AGGP231_Fall2020.docx
+++ b/Admin/Syllabi_AGGP231_Fall2020.docx
@@ -607,15 +607,7 @@
         </w:tabs>
       </w:pPr>
       <w:r>
-        <w:t xml:space="preserve">Android mobile (Vuforia and </w:t>
-      </w:r>
-      <w:proofErr w:type="spellStart"/>
-      <w:r>
-        <w:t>ARCore</w:t>
-      </w:r>
-      <w:proofErr w:type="spellEnd"/>
-      <w:r>
-        <w:t>)</w:t>
+        <w:t>Android mobile (Vuforia and ARCore)</w:t>
       </w:r>
     </w:p>
     <w:p>
@@ -740,7 +732,19 @@
         <w:rPr>
           <w:bCs/>
         </w:rPr>
-        <w:t>Parker Johnstone (Online)</w:t>
+        <w:t>Parker Johnstone (</w:t>
+      </w:r>
+      <w:r>
+        <w:rPr>
+          <w:bCs/>
+        </w:rPr>
+        <w:t>Remote</w:t>
+      </w:r>
+      <w:r>
+        <w:rPr>
+          <w:bCs/>
+        </w:rPr>
+        <w:t>)</w:t>
       </w:r>
     </w:p>
     <w:p>
@@ -2278,25 +2282,7 @@
                 <w:sz w:val="22"/>
                 <w:szCs w:val="22"/>
               </w:rPr>
-              <w:t xml:space="preserve">use swipe/joystick interaction with 3D objects (targets can represent boardgame pieces or enemy </w:t>
-            </w:r>
-            <w:proofErr w:type="spellStart"/>
-            <w:r>
-              <w:rPr>
-                <w:rFonts w:ascii="Calibri" w:hAnsi="Calibri" w:cs="Calibri"/>
-                <w:sz w:val="22"/>
-                <w:szCs w:val="22"/>
-              </w:rPr>
-              <w:t>spawners</w:t>
-            </w:r>
-            <w:proofErr w:type="spellEnd"/>
-            <w:r>
-              <w:rPr>
-                <w:rFonts w:ascii="Calibri" w:hAnsi="Calibri" w:cs="Calibri"/>
-                <w:sz w:val="22"/>
-                <w:szCs w:val="22"/>
-              </w:rPr>
-              <w:t>)</w:t>
+              <w:t>use swipe/joystick interaction with 3D objects (targets can represent boardgame pieces or enemy spawners)</w:t>
             </w:r>
           </w:p>
         </w:tc>
@@ -5177,23 +5163,13 @@
                 <w:szCs w:val="22"/>
               </w:rPr>
             </w:pPr>
-            <w:proofErr w:type="gramStart"/>
-            <w:r>
-              <w:rPr>
-                <w:rFonts w:ascii="Calibri" w:hAnsi="Calibri" w:cs="Calibri"/>
-                <w:sz w:val="22"/>
-                <w:szCs w:val="22"/>
-              </w:rPr>
-              <w:t>Post Mortem</w:t>
-            </w:r>
-            <w:proofErr w:type="gramEnd"/>
-            <w:r>
-              <w:rPr>
-                <w:rFonts w:ascii="Calibri" w:hAnsi="Calibri" w:cs="Calibri"/>
-                <w:sz w:val="22"/>
-                <w:szCs w:val="22"/>
-              </w:rPr>
-              <w:t xml:space="preserve"> (what went well, what went wrong, how to improve)</w:t>
+            <w:r>
+              <w:rPr>
+                <w:rFonts w:ascii="Calibri" w:hAnsi="Calibri" w:cs="Calibri"/>
+                <w:sz w:val="22"/>
+                <w:szCs w:val="22"/>
+              </w:rPr>
+              <w:t>Post Mortem (what went well, what went wrong, how to improve)</w:t>
             </w:r>
           </w:p>
         </w:tc>
@@ -5727,16 +5703,8 @@
         <w:rPr>
           <w:bCs/>
         </w:rPr>
-        <w:t xml:space="preserve">Professor </w:t>
-      </w:r>
-      <w:proofErr w:type="spellStart"/>
-      <w:r>
-        <w:rPr>
-          <w:bCs/>
-        </w:rPr>
-        <w:t>Walek</w:t>
-      </w:r>
-      <w:proofErr w:type="spellEnd"/>
+        <w:t>Professor Walek</w:t>
+      </w:r>
       <w:r>
         <w:rPr>
           <w:b w:val="0"/>
@@ -5830,60 +5798,44 @@
         <w:rPr>
           <w:bCs/>
         </w:rPr>
-        <w:t xml:space="preserve">Professor </w:t>
-      </w:r>
-      <w:proofErr w:type="spellStart"/>
+        <w:t>Professor Walek</w:t>
+      </w:r>
+      <w:r>
+        <w:rPr>
+          <w:b w:val="0"/>
+        </w:rPr>
+        <w:t xml:space="preserve"> for access to NHTI provided HMD Odyssey devices.</w:t>
+      </w:r>
+    </w:p>
+    <w:p>
+      <w:pPr>
+        <w:pStyle w:val="Subtitle"/>
+        <w:ind w:left="360"/>
+        <w:rPr>
+          <w:b w:val="0"/>
+        </w:rPr>
+      </w:pPr>
+    </w:p>
+    <w:p>
+      <w:pPr>
+        <w:pStyle w:val="Subtitle"/>
+        <w:ind w:left="360"/>
+        <w:rPr>
+          <w:b w:val="0"/>
+        </w:rPr>
+      </w:pPr>
+      <w:r>
+        <w:rPr>
+          <w:b w:val="0"/>
+        </w:rPr>
+        <w:t xml:space="preserve">Students may use their own VR headset if it meets the requirements of the class; students must contact either the instructor or </w:t>
+      </w:r>
       <w:r>
         <w:rPr>
           <w:bCs/>
         </w:rPr>
-        <w:t>Walek</w:t>
-      </w:r>
-      <w:proofErr w:type="spellEnd"/>
-      <w:r>
-        <w:rPr>
-          <w:b w:val="0"/>
-        </w:rPr>
-        <w:t xml:space="preserve"> for access to NHTI provided HMD Odyssey devices.</w:t>
-      </w:r>
-    </w:p>
-    <w:p>
-      <w:pPr>
-        <w:pStyle w:val="Subtitle"/>
-        <w:ind w:left="360"/>
-        <w:rPr>
-          <w:b w:val="0"/>
-        </w:rPr>
-      </w:pPr>
-    </w:p>
-    <w:p>
-      <w:pPr>
-        <w:pStyle w:val="Subtitle"/>
-        <w:ind w:left="360"/>
-        <w:rPr>
-          <w:b w:val="0"/>
-        </w:rPr>
-      </w:pPr>
-      <w:r>
-        <w:rPr>
-          <w:b w:val="0"/>
-        </w:rPr>
-        <w:t xml:space="preserve">Students may use their own VR headset if it meets the requirements of the class; students must contact either the instructor or </w:t>
-      </w:r>
-      <w:r>
-        <w:rPr>
-          <w:bCs/>
-        </w:rPr>
-        <w:t xml:space="preserve">Professor </w:t>
-      </w:r>
-      <w:proofErr w:type="spellStart"/>
-      <w:r>
-        <w:rPr>
-          <w:bCs/>
-        </w:rPr>
-        <w:t>Walek</w:t>
-      </w:r>
-      <w:proofErr w:type="spellEnd"/>
+        <w:t>Professor Walek</w:t>
+      </w:r>
       <w:r>
         <w:rPr>
           <w:b w:val="0"/>
@@ -6090,16 +6042,8 @@
         <w:rPr>
           <w:b w:val="0"/>
         </w:rPr>
-        <w:t xml:space="preserve">communicate with Professor </w:t>
-      </w:r>
-      <w:proofErr w:type="spellStart"/>
-      <w:r>
-        <w:rPr>
-          <w:b w:val="0"/>
-        </w:rPr>
-        <w:t>Walek</w:t>
-      </w:r>
-      <w:proofErr w:type="spellEnd"/>
+        <w:t>communicate with Professor Walek</w:t>
+      </w:r>
       <w:r>
         <w:rPr>
           <w:b w:val="0"/>
@@ -11373,6 +11317,7 @@
   <w:style w:type="character" w:default="1" w:styleId="DefaultParagraphFont">
     <w:name w:val="Default Paragraph Font"/>
     <w:uiPriority w:val="1"/>
+    <w:semiHidden/>
     <w:unhideWhenUsed/>
   </w:style>
   <w:style w:type="table" w:default="1" w:styleId="TableNormal">

</xml_diff>

<commit_message>
Modifying and Addding Documents
Updates to PowerPoint
</commit_message>
<xml_diff>
--- a/Admin/Syllabi_AGGP231_Fall2020.docx
+++ b/Admin/Syllabi_AGGP231_Fall2020.docx
@@ -607,7 +607,15 @@
         </w:tabs>
       </w:pPr>
       <w:r>
-        <w:t>Android mobile (Vuforia and ARCore)</w:t>
+        <w:t xml:space="preserve">Android mobile (Vuforia and </w:t>
+      </w:r>
+      <w:proofErr w:type="spellStart"/>
+      <w:r>
+        <w:t>ARCore</w:t>
+      </w:r>
+      <w:proofErr w:type="spellEnd"/>
+      <w:r>
+        <w:t>)</w:t>
       </w:r>
     </w:p>
     <w:p>
@@ -2282,7 +2290,25 @@
                 <w:sz w:val="22"/>
                 <w:szCs w:val="22"/>
               </w:rPr>
-              <w:t>use swipe/joystick interaction with 3D objects (targets can represent boardgame pieces or enemy spawners)</w:t>
+              <w:t xml:space="preserve">use swipe/joystick interaction with 3D objects (targets can represent boardgame pieces or enemy </w:t>
+            </w:r>
+            <w:proofErr w:type="spellStart"/>
+            <w:r>
+              <w:rPr>
+                <w:rFonts w:ascii="Calibri" w:hAnsi="Calibri" w:cs="Calibri"/>
+                <w:sz w:val="22"/>
+                <w:szCs w:val="22"/>
+              </w:rPr>
+              <w:t>spawners</w:t>
+            </w:r>
+            <w:proofErr w:type="spellEnd"/>
+            <w:r>
+              <w:rPr>
+                <w:rFonts w:ascii="Calibri" w:hAnsi="Calibri" w:cs="Calibri"/>
+                <w:sz w:val="22"/>
+                <w:szCs w:val="22"/>
+              </w:rPr>
+              <w:t>)</w:t>
             </w:r>
           </w:p>
         </w:tc>
@@ -5163,13 +5189,23 @@
                 <w:szCs w:val="22"/>
               </w:rPr>
             </w:pPr>
-            <w:r>
-              <w:rPr>
-                <w:rFonts w:ascii="Calibri" w:hAnsi="Calibri" w:cs="Calibri"/>
-                <w:sz w:val="22"/>
-                <w:szCs w:val="22"/>
-              </w:rPr>
-              <w:t>Post Mortem (what went well, what went wrong, how to improve)</w:t>
+            <w:proofErr w:type="gramStart"/>
+            <w:r>
+              <w:rPr>
+                <w:rFonts w:ascii="Calibri" w:hAnsi="Calibri" w:cs="Calibri"/>
+                <w:sz w:val="22"/>
+                <w:szCs w:val="22"/>
+              </w:rPr>
+              <w:t>Post Mortem</w:t>
+            </w:r>
+            <w:proofErr w:type="gramEnd"/>
+            <w:r>
+              <w:rPr>
+                <w:rFonts w:ascii="Calibri" w:hAnsi="Calibri" w:cs="Calibri"/>
+                <w:sz w:val="22"/>
+                <w:szCs w:val="22"/>
+              </w:rPr>
+              <w:t xml:space="preserve"> (what went well, what went wrong, how to improve)</w:t>
             </w:r>
           </w:p>
         </w:tc>
@@ -5703,8 +5739,16 @@
         <w:rPr>
           <w:bCs/>
         </w:rPr>
-        <w:t>Professor Walek</w:t>
-      </w:r>
+        <w:t xml:space="preserve">Professor </w:t>
+      </w:r>
+      <w:proofErr w:type="spellStart"/>
+      <w:r>
+        <w:rPr>
+          <w:bCs/>
+        </w:rPr>
+        <w:t>Walek</w:t>
+      </w:r>
+      <w:proofErr w:type="spellEnd"/>
       <w:r>
         <w:rPr>
           <w:b w:val="0"/>
@@ -5798,8 +5842,16 @@
         <w:rPr>
           <w:bCs/>
         </w:rPr>
-        <w:t>Professor Walek</w:t>
-      </w:r>
+        <w:t xml:space="preserve">Professor </w:t>
+      </w:r>
+      <w:proofErr w:type="spellStart"/>
+      <w:r>
+        <w:rPr>
+          <w:bCs/>
+        </w:rPr>
+        <w:t>Walek</w:t>
+      </w:r>
+      <w:proofErr w:type="spellEnd"/>
       <w:r>
         <w:rPr>
           <w:b w:val="0"/>
@@ -5834,8 +5886,16 @@
         <w:rPr>
           <w:bCs/>
         </w:rPr>
-        <w:t>Professor Walek</w:t>
-      </w:r>
+        <w:t xml:space="preserve">Professor </w:t>
+      </w:r>
+      <w:proofErr w:type="spellStart"/>
+      <w:r>
+        <w:rPr>
+          <w:bCs/>
+        </w:rPr>
+        <w:t>Walek</w:t>
+      </w:r>
+      <w:proofErr w:type="spellEnd"/>
       <w:r>
         <w:rPr>
           <w:b w:val="0"/>
@@ -5910,7 +5970,21 @@
         <w:rPr>
           <w:b w:val="0"/>
         </w:rPr>
-        <w:t>use their NHTI email account to send and receive email; including attachments,</w:t>
+        <w:t xml:space="preserve">use their NHTI email account to send and receive </w:t>
+      </w:r>
+      <w:proofErr w:type="gramStart"/>
+      <w:r>
+        <w:rPr>
+          <w:b w:val="0"/>
+        </w:rPr>
+        <w:t>email;</w:t>
+      </w:r>
+      <w:proofErr w:type="gramEnd"/>
+      <w:r>
+        <w:rPr>
+          <w:b w:val="0"/>
+        </w:rPr>
+        <w:t xml:space="preserve"> including attachments,</w:t>
       </w:r>
     </w:p>
     <w:p>
@@ -6042,8 +6116,16 @@
         <w:rPr>
           <w:b w:val="0"/>
         </w:rPr>
-        <w:t>communicate with Professor Walek</w:t>
-      </w:r>
+        <w:t xml:space="preserve">communicate with Professor </w:t>
+      </w:r>
+      <w:proofErr w:type="spellStart"/>
+      <w:r>
+        <w:rPr>
+          <w:b w:val="0"/>
+        </w:rPr>
+        <w:t>Walek</w:t>
+      </w:r>
+      <w:proofErr w:type="spellEnd"/>
       <w:r>
         <w:rPr>
           <w:b w:val="0"/>
@@ -6650,7 +6732,21 @@
         <w:rPr>
           <w:b/>
         </w:rPr>
-        <w:t xml:space="preserve">Activities, homework and quizzes </w:t>
+        <w:t xml:space="preserve">Activities, </w:t>
+      </w:r>
+      <w:proofErr w:type="gramStart"/>
+      <w:r>
+        <w:rPr>
+          <w:b/>
+        </w:rPr>
+        <w:t>homework</w:t>
+      </w:r>
+      <w:proofErr w:type="gramEnd"/>
+      <w:r>
+        <w:rPr>
+          <w:b/>
+        </w:rPr>
+        <w:t xml:space="preserve"> and quizzes </w:t>
       </w:r>
       <w:r>
         <w:t xml:space="preserve">– will reinforce materials covered during lecture or lab as well as expose students to new material.  </w:t>
@@ -6946,6 +7042,12 @@
         <w:rPr>
           <w:b/>
         </w:rPr>
+        <w:t xml:space="preserve">AR </w:t>
+      </w:r>
+      <w:r>
+        <w:rPr>
+          <w:b/>
+        </w:rPr>
         <w:t>Lab Assignments/Lab Performance</w:t>
       </w:r>
       <w:r>
@@ -6958,10 +7060,52 @@
         <w:tab/>
       </w:r>
       <w:r>
-        <w:t>60</w:t>
+        <w:t>3</w:t>
+      </w:r>
+      <w:r>
+        <w:t>0</w:t>
       </w:r>
       <w:r>
         <w:t>%</w:t>
+      </w:r>
+    </w:p>
+    <w:p>
+      <w:pPr>
+        <w:numPr>
+          <w:ilvl w:val="0"/>
+          <w:numId w:val="4"/>
+        </w:numPr>
+        <w:spacing w:line="276" w:lineRule="auto"/>
+      </w:pPr>
+      <w:r>
+        <w:rPr>
+          <w:b/>
+        </w:rPr>
+        <w:t>VR Lab Assignments/Lab Performance</w:t>
+      </w:r>
+      <w:r>
+        <w:rPr>
+          <w:b/>
+        </w:rPr>
+        <w:tab/>
+      </w:r>
+      <w:r>
+        <w:rPr>
+          <w:b/>
+        </w:rPr>
+        <w:tab/>
+      </w:r>
+      <w:r>
+        <w:rPr>
+          <w:b/>
+        </w:rPr>
+        <w:tab/>
+      </w:r>
+      <w:r>
+        <w:rPr>
+          <w:bCs/>
+        </w:rPr>
+        <w:t>30%</w:t>
       </w:r>
     </w:p>
     <w:p>
@@ -7234,7 +7378,27 @@
           <w:sz w:val="24"/>
           <w:szCs w:val="24"/>
         </w:rPr>
-        <w:t>All students are expected to put forth an honest effort in to their work at all times during the term</w:t>
+        <w:t xml:space="preserve">All students are expected to put forth an honest effort </w:t>
+      </w:r>
+      <w:proofErr w:type="gramStart"/>
+      <w:r>
+        <w:rPr>
+          <w:b/>
+          <w:i/>
+          <w:sz w:val="24"/>
+          <w:szCs w:val="24"/>
+        </w:rPr>
+        <w:t>in to</w:t>
+      </w:r>
+      <w:proofErr w:type="gramEnd"/>
+      <w:r>
+        <w:rPr>
+          <w:b/>
+          <w:i/>
+          <w:sz w:val="24"/>
+          <w:szCs w:val="24"/>
+        </w:rPr>
+        <w:t xml:space="preserve"> their work at all times during the term</w:t>
       </w:r>
       <w:r>
         <w:rPr>
@@ -8162,7 +8326,15 @@
         <w:ind w:left="1440"/>
       </w:pPr>
       <w:r>
-        <w:t xml:space="preserve">Be aware of Department policy related to grades lower than C for major courses in AGGP.  You must receive these grades or better on order to continue on with major field courses that require </w:t>
+        <w:t xml:space="preserve">Be aware of Department policy related to grades lower than C for major courses in AGGP.  You must receive these grades or better on order to </w:t>
+      </w:r>
+      <w:proofErr w:type="gramStart"/>
+      <w:r>
+        <w:t>continue on</w:t>
+      </w:r>
+      <w:proofErr w:type="gramEnd"/>
+      <w:r>
+        <w:t xml:space="preserve"> with major field courses that require </w:t>
       </w:r>
       <w:r>
         <w:t>AGGP 231C</w:t>
@@ -8282,7 +8454,22 @@
         <w:rPr>
           <w:b w:val="0"/>
         </w:rPr>
-        <w:t xml:space="preserve">Unless explicitly allowed by the professor, students should not use PC’s, cell phones, or be texting during the lecture or lab.  Please set cell phones to silent during lab or lecture, and keep “chit-chat” to a minimum during lab time. </w:t>
+        <w:lastRenderedPageBreak/>
+        <w:t xml:space="preserve">Unless explicitly allowed by the professor, students should not use PC’s, cell phones, or be texting during the lecture or lab.  Please set cell phones to silent during lab or </w:t>
+      </w:r>
+      <w:proofErr w:type="gramStart"/>
+      <w:r>
+        <w:rPr>
+          <w:b w:val="0"/>
+        </w:rPr>
+        <w:t>lecture, and</w:t>
+      </w:r>
+      <w:proofErr w:type="gramEnd"/>
+      <w:r>
+        <w:rPr>
+          <w:b w:val="0"/>
+        </w:rPr>
+        <w:t xml:space="preserve"> keep “chit-chat” to a minimum during lab time. </w:t>
       </w:r>
     </w:p>
     <w:p>
@@ -8299,8 +8486,15 @@
         <w:ind w:left="720"/>
       </w:pPr>
       <w:r>
-        <w:lastRenderedPageBreak/>
-        <w:t xml:space="preserve">The use of cell phones, hand held electronic devices and use of computers, the school’s or yours for purposes other than the curriculum, are strictly prohibited.  Using them may cause you to receive an unexcused absence for that day.  The reason for the unexcused absence is that you are not effectively attending class lecture or lab session.  You are also a distraction to other students and as such are disruptive to the learning process.  Each unexcused absence will be considered as the equivalent of a missed class </w:t>
+        <w:t xml:space="preserve">The use of cell phones, </w:t>
+      </w:r>
+      <w:proofErr w:type="gramStart"/>
+      <w:r>
+        <w:t>hand held</w:t>
+      </w:r>
+      <w:proofErr w:type="gramEnd"/>
+      <w:r>
+        <w:t xml:space="preserve"> electronic devices and use of computers, the school’s or yours for purposes other than the curriculum, are strictly prohibited.  Using them may cause you to receive an unexcused absence for that day.  The reason for the unexcused absence is that you are not effectively attending class lecture or lab session.  You are also a distraction to other students and as such are disruptive to the learning process.  Each unexcused absence will be considered as the equivalent of a missed class </w:t>
       </w:r>
     </w:p>
     <w:p>

</xml_diff>